<commit_message>
Corrected output format, and updated readme.pdf
</commit_message>
<xml_diff>
--- a/problem-1/readme.docx
+++ b/problem-1/readme.docx
@@ -223,260 +223,43 @@
       </w:pPr>
       <w:r>
         <w:rPr>
+          <w:sz w:val="28"/>
+          <w:szCs w:val="28"/>
+          <w:lang w:val="en-US"/>
+        </w:rPr>
+        <w:t>make file=”name of file.txt”</w:t>
+      </w:r>
+    </w:p>
+    <w:p>
+      <w:pPr>
+        <w:rPr>
+          <w:noProof/>
+        </w:rPr>
+      </w:pPr>
+      <w:r>
+        <w:rPr>
           <w:b/>
           <w:bCs/>
           <w:sz w:val="28"/>
           <w:szCs w:val="28"/>
           <w:lang w:val="en-US"/>
         </w:rPr>
-        <w:t xml:space="preserve">decryptText: </w:t>
-      </w:r>
-      <w:r>
-        <w:rPr>
-          <w:sz w:val="28"/>
-          <w:szCs w:val="28"/>
-          <w:lang w:val="en-US"/>
-        </w:rPr>
-        <w:t>make decryptText file=”name of file.txt”</w:t>
-      </w:r>
-    </w:p>
-    <w:p>
-      <w:pPr>
-        <w:rPr>
-          <w:sz w:val="28"/>
-          <w:szCs w:val="28"/>
-          <w:lang w:val="en-US"/>
-        </w:rPr>
-      </w:pPr>
-      <w:r>
-        <w:rPr>
-          <w:b/>
-          <w:bCs/>
-          <w:sz w:val="28"/>
-          <w:szCs w:val="28"/>
-          <w:lang w:val="en-US"/>
-        </w:rPr>
-        <w:t xml:space="preserve">extractKey: </w:t>
-      </w:r>
-      <w:r>
-        <w:rPr>
-          <w:sz w:val="28"/>
-          <w:szCs w:val="28"/>
-          <w:lang w:val="en-US"/>
-        </w:rPr>
-        <w:t>make extractKey file=”name of file.txt”</w:t>
-      </w:r>
-    </w:p>
-    <w:p>
-      <w:pPr>
-        <w:rPr>
-          <w:sz w:val="28"/>
-          <w:szCs w:val="28"/>
-          <w:lang w:val="en-US"/>
-        </w:rPr>
-      </w:pPr>
-      <w:r>
-        <w:rPr>
-          <w:b/>
-          <w:bCs/>
-          <w:sz w:val="28"/>
-          <w:szCs w:val="28"/>
-          <w:lang w:val="en-US"/>
-        </w:rPr>
-        <w:t xml:space="preserve">decrypt: </w:t>
-      </w:r>
-      <w:r>
-        <w:rPr>
-          <w:sz w:val="28"/>
-          <w:szCs w:val="28"/>
-          <w:lang w:val="en-US"/>
-        </w:rPr>
-        <w:t>make decrypt file=”name of file.txt”</w:t>
-      </w:r>
-    </w:p>
-    <w:p>
-      <w:pPr>
-        <w:rPr>
-          <w:b/>
-          <w:bCs/>
-          <w:sz w:val="28"/>
-          <w:szCs w:val="28"/>
-          <w:lang w:val="en-US"/>
-        </w:rPr>
-      </w:pPr>
-      <w:r>
-        <w:rPr>
-          <w:b/>
-          <w:bCs/>
-          <w:i/>
-          <w:iCs/>
-          <w:sz w:val="28"/>
-          <w:szCs w:val="28"/>
-          <w:lang w:val="en-US"/>
-        </w:rPr>
-        <w:t>Details</w:t>
-      </w:r>
-      <w:r>
-        <w:rPr>
-          <w:b/>
-          <w:bCs/>
-          <w:sz w:val="28"/>
-          <w:szCs w:val="28"/>
-          <w:lang w:val="en-US"/>
-        </w:rPr>
-        <w:t>:</w:t>
-      </w:r>
-    </w:p>
-    <w:p>
-      <w:pPr>
-        <w:pStyle w:val="ListParagraph"/>
-        <w:numPr>
-          <w:ilvl w:val="0"/>
-          <w:numId w:val="6"/>
-        </w:numPr>
-        <w:rPr>
-          <w:sz w:val="28"/>
-          <w:szCs w:val="28"/>
-          <w:lang w:val="en-US"/>
-        </w:rPr>
-      </w:pPr>
-      <w:r>
-        <w:rPr>
-          <w:i/>
-          <w:iCs/>
-          <w:sz w:val="28"/>
-          <w:szCs w:val="28"/>
-          <w:lang w:val="en-US"/>
-        </w:rPr>
-        <w:t xml:space="preserve">decryptText: </w:t>
-      </w:r>
-      <w:r>
-        <w:rPr>
-          <w:sz w:val="28"/>
-          <w:szCs w:val="28"/>
-          <w:lang w:val="en-US"/>
-        </w:rPr>
-        <w:t>gives plaintext.</w:t>
-      </w:r>
-    </w:p>
-    <w:p>
-      <w:pPr>
-        <w:pStyle w:val="ListParagraph"/>
-        <w:numPr>
-          <w:ilvl w:val="0"/>
-          <w:numId w:val="6"/>
-        </w:numPr>
-        <w:rPr>
-          <w:sz w:val="28"/>
-          <w:szCs w:val="28"/>
-          <w:lang w:val="en-US"/>
-        </w:rPr>
-      </w:pPr>
-      <w:r>
-        <w:rPr>
-          <w:i/>
-          <w:iCs/>
-          <w:sz w:val="28"/>
-          <w:szCs w:val="28"/>
-          <w:lang w:val="en-US"/>
-        </w:rPr>
-        <w:t>extractKey:</w:t>
-      </w:r>
-      <w:r>
-        <w:rPr>
-          <w:sz w:val="28"/>
-          <w:szCs w:val="28"/>
-          <w:lang w:val="en-US"/>
-        </w:rPr>
-        <w:t xml:space="preserve"> gives secret key.</w:t>
-      </w:r>
-    </w:p>
-    <w:p>
-      <w:pPr>
-        <w:pStyle w:val="ListParagraph"/>
-        <w:numPr>
-          <w:ilvl w:val="0"/>
-          <w:numId w:val="6"/>
-        </w:numPr>
-        <w:rPr>
-          <w:sz w:val="28"/>
-          <w:szCs w:val="28"/>
-          <w:lang w:val="en-US"/>
-        </w:rPr>
-      </w:pPr>
-      <w:r>
-        <w:rPr>
-          <w:i/>
-          <w:iCs/>
-          <w:sz w:val="28"/>
-          <w:szCs w:val="28"/>
-          <w:lang w:val="en-US"/>
-        </w:rPr>
-        <w:t xml:space="preserve">decrypt: </w:t>
-      </w:r>
-      <w:r>
-        <w:rPr>
-          <w:sz w:val="28"/>
-          <w:szCs w:val="28"/>
-          <w:lang w:val="en-US"/>
-        </w:rPr>
-        <w:t>gives plaintext</w:t>
-      </w:r>
-      <w:r>
-        <w:rPr>
-          <w:sz w:val="28"/>
-          <w:szCs w:val="28"/>
-          <w:lang w:val="en-US"/>
-        </w:rPr>
-        <w:t xml:space="preserve">, </w:t>
-      </w:r>
-      <w:r>
-        <w:rPr>
-          <w:sz w:val="28"/>
-          <w:szCs w:val="28"/>
-          <w:lang w:val="en-US"/>
-        </w:rPr>
-        <w:t>secret key</w:t>
-      </w:r>
-      <w:r>
-        <w:rPr>
-          <w:sz w:val="28"/>
-          <w:szCs w:val="28"/>
-          <w:lang w:val="en-US"/>
-        </w:rPr>
-        <w:t xml:space="preserve"> and mapping.</w:t>
-      </w:r>
-    </w:p>
-    <w:p>
-      <w:pPr>
+        <w:t>Screenshot Demo:</w:t>
+      </w:r>
+      <w:r>
         <w:rPr>
           <w:noProof/>
         </w:rPr>
-      </w:pPr>
-      <w:r>
-        <w:rPr>
-          <w:b/>
-          <w:bCs/>
-          <w:sz w:val="28"/>
-          <w:szCs w:val="28"/>
-          <w:lang w:val="en-US"/>
-        </w:rPr>
-        <w:t>Screenshot Demo:</w:t>
+        <w:t xml:space="preserve"> </w:t>
       </w:r>
       <w:r>
         <w:rPr>
           <w:noProof/>
         </w:rPr>
-        <w:t xml:space="preserve"> </w:t>
-      </w:r>
-      <w:r>
-        <w:rPr>
-          <w:noProof/>
-        </w:rPr>
         <w:drawing>
-          <wp:inline distT="0" distB="0" distL="0" distR="0" wp14:anchorId="2AEF6CAE" wp14:editId="11A69F8D">
-            <wp:extent cx="5731510" cy="2618014"/>
-            <wp:effectExtent l="0" t="0" r="2540" b="0"/>
+          <wp:inline distT="0" distB="0" distL="0" distR="0" wp14:anchorId="131B82CA" wp14:editId="741D1F21">
+            <wp:extent cx="6142739" cy="1821180"/>
+            <wp:effectExtent l="0" t="0" r="0" b="7620"/>
             <wp:docPr id="1" name="Picture 1" descr="Text&#10;&#10;Description automatically generated"/>
             <wp:cNvGraphicFramePr>
               <a:graphicFrameLocks xmlns:a="http://schemas.openxmlformats.org/drawingml/2006/main" noChangeAspect="1"/>
@@ -490,13 +273,13 @@
                   </pic:nvPicPr>
                   <pic:blipFill rotWithShape="1">
                     <a:blip r:embed="rId6"/>
-                    <a:srcRect t="4255" b="14539"/>
+                    <a:srcRect t="4491" b="42801"/>
                     <a:stretch/>
                   </pic:blipFill>
                   <pic:spPr bwMode="auto">
                     <a:xfrm>
                       <a:off x="0" y="0"/>
-                      <a:ext cx="5731510" cy="2618014"/>
+                      <a:ext cx="6146553" cy="1822311"/>
                     </a:xfrm>
                     <a:prstGeom prst="rect">
                       <a:avLst/>
@@ -520,15 +303,6 @@
     <w:p>
       <w:pPr>
         <w:rPr>
-          <w:sz w:val="28"/>
-          <w:szCs w:val="28"/>
-          <w:lang w:val="en-US"/>
-        </w:rPr>
-      </w:pPr>
-    </w:p>
-    <w:p>
-      <w:pPr>
-        <w:rPr>
           <w:b/>
           <w:bCs/>
           <w:sz w:val="32"/>
@@ -544,7 +318,6 @@
           <w:szCs w:val="32"/>
           <w:lang w:val="en-US"/>
         </w:rPr>
-        <w:lastRenderedPageBreak/>
         <w:t>Approach used for Cracking Cipher:</w:t>
       </w:r>
     </w:p>
@@ -678,6 +451,7 @@
           <w:szCs w:val="28"/>
           <w:lang w:val="en-US"/>
         </w:rPr>
+        <w:lastRenderedPageBreak/>
         <w:t xml:space="preserve">Finally, I looked for other words like ‘r’ through ‘there, here, their’. For ‘o’, and ‘n’, </w:t>
       </w:r>
       <w:r>
@@ -1074,7 +848,6 @@
           <w:szCs w:val="28"/>
           <w:lang w:val="en-US"/>
         </w:rPr>
-        <w:lastRenderedPageBreak/>
         <w:t>If matched words are only 1, then we use only that word to substitute.</w:t>
       </w:r>
     </w:p>
@@ -1282,6 +1055,7 @@
           <w:szCs w:val="28"/>
           <w:lang w:val="en-US"/>
         </w:rPr>
+        <w:lastRenderedPageBreak/>
         <w:t>Building very large dictionary is also not helpful because matched words could never be one in that case</w:t>
       </w:r>
       <w:r>
@@ -1706,7 +1480,6 @@
                 <w:szCs w:val="28"/>
                 <w:lang w:val="en-US"/>
               </w:rPr>
-              <w:lastRenderedPageBreak/>
               <w:t>j: NA</w:t>
             </w:r>
           </w:p>
@@ -2146,7 +1919,16 @@
           <w:szCs w:val="28"/>
           <w:lang w:val="en-US"/>
         </w:rPr>
-        <w:t>defeated and leaving his dinner untouched, he went to bed. that night he did not sleep well, having feverish dreams, having no rest. he was unsure whether he was asleep or dreaming. conscious, unconscious, all was a blur. he remembered crying, wishing, hoping, begging, even laughing. he floated through the universe, seeing stars, planets, seeing earth, all but himself. when he looked down, trying to see his body, there was nothing. it was just that he was there, but he could not feel anything for just his presence.</w:t>
+        <w:t xml:space="preserve">defeated and leaving his dinner untouched, he went to bed. that night he did not sleep well, having feverish dreams, having no rest. he was unsure whether he was asleep or dreaming. conscious, unconscious, all was a blur. he remembered crying, wishing, hoping, begging, even laughing. he floated through the universe, seeing stars, planets, seeing earth, all but himself. when </w:t>
+      </w:r>
+      <w:r>
+        <w:rPr>
+          <w:sz w:val="28"/>
+          <w:szCs w:val="28"/>
+          <w:lang w:val="en-US"/>
+        </w:rPr>
+        <w:lastRenderedPageBreak/>
+        <w:t>he looked down, trying to see his body, there was nothing. it was just that he was there, but he could not feel anything for just his presence.</w:t>
       </w:r>
     </w:p>
     <w:p>
@@ -3098,7 +2880,6 @@
           <w:szCs w:val="28"/>
           <w:lang w:val="en-US"/>
         </w:rPr>
-        <w:lastRenderedPageBreak/>
         <w:t>Secret key:</w:t>
       </w:r>
     </w:p>
@@ -3881,6 +3662,7 @@
           <w:szCs w:val="28"/>
           <w:lang w:val="en-US"/>
         </w:rPr>
+        <w:lastRenderedPageBreak/>
         <w:t>d</w:t>
       </w:r>
       <w:r>

</xml_diff>